<commit_message>
chore: final project commit
</commit_message>
<xml_diff>
--- a/docs/final_report.docx
+++ b/docs/final_report.docx
@@ -773,7 +773,7 @@
         <mc:AlternateContent>
           <mc:Choice Requires="wps">
             <w:drawing>
-              <wp:anchor behindDoc="0" distT="0" distB="0" distL="111760" distR="114300" simplePos="0" locked="0" layoutInCell="0" allowOverlap="1" relativeHeight="5" wp14:anchorId="57695A16">
+              <wp:anchor behindDoc="0" distT="0" distB="0" distL="111125" distR="114300" simplePos="0" locked="0" layoutInCell="0" allowOverlap="1" relativeHeight="5" wp14:anchorId="57695A16">
                 <wp:simplePos x="0" y="0"/>
                 <wp:positionH relativeFrom="column">
                   <wp:posOffset>227965</wp:posOffset>
@@ -882,7 +882,7 @@
         <mc:AlternateContent>
           <mc:Choice Requires="wps">
             <w:drawing>
-              <wp:anchor behindDoc="0" distT="0" distB="0" distL="111760" distR="113665" simplePos="0" locked="0" layoutInCell="0" allowOverlap="1" relativeHeight="7" wp14:anchorId="654A3132">
+              <wp:anchor behindDoc="0" distT="0" distB="0" distL="111125" distR="113665" simplePos="0" locked="0" layoutInCell="0" allowOverlap="1" relativeHeight="7" wp14:anchorId="654A3132">
                 <wp:simplePos x="0" y="0"/>
                 <wp:positionH relativeFrom="column">
                   <wp:posOffset>3560445</wp:posOffset>
@@ -1452,7 +1452,7 @@
         <mc:AlternateContent>
           <mc:Choice Requires="wps">
             <w:drawing>
-              <wp:anchor behindDoc="0" distT="0" distB="635" distL="112395" distR="112395" simplePos="0" locked="0" layoutInCell="0" allowOverlap="1" relativeHeight="14" wp14:anchorId="1C9D3A3B">
+              <wp:anchor behindDoc="0" distT="0" distB="635" distL="111760" distR="111760" simplePos="0" locked="0" layoutInCell="0" allowOverlap="1" relativeHeight="14" wp14:anchorId="1C9D3A3B">
                 <wp:simplePos x="0" y="0"/>
                 <wp:positionH relativeFrom="column">
                   <wp:posOffset>3263900</wp:posOffset>
@@ -1878,7 +1878,7 @@
                   </pic:nvPicPr>
                   <pic:blipFill>
                     <a:blip r:embed="rId7"/>
-                    <a:srcRect l="0" t="0" r="48618" b="0"/>
+                    <a:srcRect l="0" t="0" r="48613" b="0"/>
                     <a:stretch>
                       <a:fillRect/>
                     </a:stretch>
@@ -1903,7 +1903,7 @@
               <wp:anchor behindDoc="0" distT="5715" distB="5080" distL="1270" distR="602615" simplePos="0" locked="0" layoutInCell="0" allowOverlap="1" relativeHeight="17" wp14:anchorId="2E0A7654">
                 <wp:simplePos x="0" y="0"/>
                 <wp:positionH relativeFrom="column">
-                  <wp:posOffset>392430</wp:posOffset>
+                  <wp:posOffset>391795</wp:posOffset>
                 </wp:positionH>
                 <wp:positionV relativeFrom="paragraph">
                   <wp:posOffset>2540000</wp:posOffset>
@@ -1959,7 +1959,7 @@
                   <v:h position="@0,10800"/>
                 </v:handles>
               </v:shapetype>
-              <v:shape id="shape_0" ID="Connector: Elbow 4" path="m0,0l-2147483647,0l-2147483647,-2147483644l-2147483645,-2147483644e" stroked="t" o:allowincell="f" style="position:absolute;margin-left:30.9pt;margin-top:200pt;width:353.05pt;height:25pt;flip:x;mso-wrap-style:none;v-text-anchor:middle" wp14:anchorId="2E0A7654" type="_x0000_t34">
+              <v:shape id="shape_0" ID="Connector: Elbow 4" path="m0,0l-2147483647,0l-2147483647,-2147483644l-2147483645,-2147483644e" stroked="t" o:allowincell="f" style="position:absolute;margin-left:30.85pt;margin-top:200pt;width:353.05pt;height:25pt;flip:x;mso-wrap-style:none;v-text-anchor:middle" wp14:anchorId="2E0A7654" type="_x0000_t34">
                 <v:fill o:detectmouseclick="t" on="false"/>
                 <v:stroke color="black" weight="9360" joinstyle="miter" endcap="flat"/>
                 <w10:wrap type="none"/>
@@ -2033,7 +2033,7 @@
               <wp:anchor behindDoc="0" distT="5715" distB="5080" distL="635" distR="1069340" simplePos="0" locked="0" layoutInCell="0" allowOverlap="1" relativeHeight="19" wp14:anchorId="6C7AFFD1">
                 <wp:simplePos x="0" y="0"/>
                 <wp:positionH relativeFrom="column">
-                  <wp:posOffset>836930</wp:posOffset>
+                  <wp:posOffset>836295</wp:posOffset>
                 </wp:positionH>
                 <wp:positionV relativeFrom="paragraph">
                   <wp:posOffset>1473200</wp:posOffset>
@@ -2079,7 +2079,7 @@
           </mc:Choice>
           <mc:Fallback>
             <w:pict>
-              <v:shape id="shape_0" ID="Connector: Elbow 3" path="m0,0l-2147483647,0l-2147483647,-2147483644l-2147483645,-2147483644e" stroked="t" o:allowincell="f" style="position:absolute;margin-left:65.9pt;margin-top:116pt;width:317.75pt;height:121pt;flip:x;mso-wrap-style:none;v-text-anchor:middle" wp14:anchorId="6C7AFFD1" type="_x0000_t34">
+              <v:shape id="shape_0" ID="Connector: Elbow 3" path="m0,0l-2147483647,0l-2147483647,-2147483644l-2147483645,-2147483644e" stroked="t" o:allowincell="f" style="position:absolute;margin-left:65.85pt;margin-top:116pt;width:317.75pt;height:121pt;flip:x;mso-wrap-style:none;v-text-anchor:middle" wp14:anchorId="6C7AFFD1" type="_x0000_t34">
                 <v:fill o:detectmouseclick="t" on="false"/>
                 <v:stroke color="black" weight="9360" joinstyle="miter" endcap="flat"/>
                 <w10:wrap type="none"/>
@@ -2174,7 +2174,7 @@
                   </pic:nvPicPr>
                   <pic:blipFill>
                     <a:blip r:embed="rId8"/>
-                    <a:srcRect l="51204" t="0" r="457" b="0"/>
+                    <a:srcRect l="51197" t="0" r="457" b="0"/>
                     <a:stretch>
                       <a:fillRect/>
                     </a:stretch>
@@ -2351,13 +2351,21 @@
         <w:rPr>
           <w:rFonts w:ascii="Arimo for Powerline" w:hAnsi="Arimo for Powerline"/>
         </w:rPr>
-        <w:t xml:space="preserve">For the frontend we made a simple application which can be run and used to input audio using the space bar or the microphone button. </w:t>
-      </w:r>
-      <w:r>
+        <w:t>For the frontend we made a simple application which can be run and used to input audio using the space bar or the microphone button. (1)</w:t>
+      </w:r>
+    </w:p>
+    <w:p>
+      <w:pPr>
+        <w:pStyle w:val="Normal"/>
         <w:rPr>
           <w:rFonts w:ascii="Arimo for Powerline" w:hAnsi="Arimo for Powerline"/>
         </w:rPr>
-        <w:t>(1)</w:t>
+      </w:pPr>
+      <w:r>
+        <w:rPr>
+          <w:rFonts w:ascii="Arimo for Powerline" w:hAnsi="Arimo for Powerline"/>
+        </w:rPr>
+        <w:t>After recording and pressing the “calculate” button the audio is send to the backend which cuts the audio in 3 second samples and sends them to the model to be classified. After this it returns the results in a string with the evaluated result of the calculation. (2)</w:t>
       </w:r>
     </w:p>
     <w:p>
@@ -2371,33 +2379,7 @@
         <w:rPr>
           <w:rFonts w:ascii="Arimo for Powerline" w:hAnsi="Arimo for Powerline"/>
         </w:rPr>
-        <w:t xml:space="preserve">After recording and pressing the “calculate” button the audio is send to the backend which cuts the audio in 3 second samples and sends them to the model to be classified. After this it returns the results in a string with the evaluated result of the calculation. </w:t>
-      </w:r>
-      <w:r>
-        <w:rPr>
-          <w:rFonts w:ascii="Arimo for Powerline" w:hAnsi="Arimo for Powerline"/>
-        </w:rPr>
-        <w:t>(2)</w:t>
-      </w:r>
-    </w:p>
-    <w:p>
-      <w:pPr>
-        <w:pStyle w:val="Normal"/>
-        <w:rPr>
-          <w:rFonts w:ascii="Arimo for Powerline" w:hAnsi="Arimo for Powerline"/>
-        </w:rPr>
-      </w:pPr>
-      <w:r>
-        <w:rPr>
-          <w:rFonts w:ascii="Arimo for Powerline" w:hAnsi="Arimo for Powerline"/>
-        </w:rPr>
-        <w:t xml:space="preserve">If the result is not good text can be send to the backend to correct the output, the input will then be saved for future training data by taking the split audio samples and saving them as training samples with the given input from the client. </w:t>
-      </w:r>
-      <w:r>
-        <w:rPr>
-          <w:rFonts w:ascii="Arimo for Powerline" w:hAnsi="Arimo for Powerline"/>
-        </w:rPr>
-        <w:t>(3)</w:t>
+        <w:t>If the result is not good text can be send to the backend to correct the output, the input will then be saved for future training data by taking the split audio samples and saving them as training samples with the given input from the client. (3)</w:t>
       </w:r>
     </w:p>
     <w:p>
@@ -2411,7 +2393,14 @@
       <w:r>
         <w:br w:type="page"/>
       </w:r>
-      <w:r>
+    </w:p>
+    <w:p>
+      <w:pPr>
+        <w:pStyle w:val="Normal"/>
+        <w:rPr/>
+      </w:pPr>
+      <w:r>
+        <w:rPr/>
         <mc:AlternateContent>
           <mc:Choice Requires="wps">
             <w:drawing>
@@ -2430,17 +2419,28 @@
                 <a:graphic xmlns:a="http://schemas.openxmlformats.org/drawingml/2006/main">
                   <a:graphicData uri="http://schemas.microsoft.com/office/word/2010/wordprocessingShape">
                     <wps:wsp>
-                      <wps:cNvSpPr txBox="1"/>
+                      <wps:cNvSpPr/>
                       <wps:spPr>
                         <a:xfrm>
                           <a:off x="0" y="0"/>
-                          <a:ext cx="2999105" cy="3464560"/>
+                          <a:ext cx="2999160" cy="3464640"/>
                         </a:xfrm>
-                        <a:prstGeom prst="rect"/>
+                        <a:prstGeom prst="rect">
+                          <a:avLst/>
+                        </a:prstGeom>
                         <a:solidFill>
-                          <a:srgbClr val="FFFFFF"/>
+                          <a:srgbClr val="ffffff"/>
                         </a:solidFill>
+                        <a:ln w="0">
+                          <a:noFill/>
+                        </a:ln>
                       </wps:spPr>
+                      <wps:style>
+                        <a:lnRef idx="0"/>
+                        <a:fillRef idx="0"/>
+                        <a:effectRef idx="0"/>
+                        <a:fontRef idx="minor"/>
+                      </wps:style>
                       <wps:txbx>
                         <w:txbxContent>
                           <w:p>
@@ -2455,7 +2455,7 @@
                                 <wp:inline distT="0" distB="0" distL="0" distR="0">
                                   <wp:extent cx="2999105" cy="3136900"/>
                                   <wp:effectExtent l="0" t="0" r="0" b="0"/>
-                                  <wp:docPr id="23" name="Image1" descr=""/>
+                                  <wp:docPr id="24" name="Image1" descr=""/>
                                   <wp:cNvGraphicFramePr>
                                     <a:graphicFrameLocks xmlns:a="http://schemas.openxmlformats.org/drawingml/2006/main" noChangeAspect="1"/>
                                   </wp:cNvGraphicFramePr>
@@ -2463,7 +2463,7 @@
                                     <a:graphicData uri="http://schemas.openxmlformats.org/drawingml/2006/picture">
                                       <pic:pic xmlns:pic="http://schemas.openxmlformats.org/drawingml/2006/picture">
                                         <pic:nvPicPr>
-                                          <pic:cNvPr id="23" name="Image1" descr=""/>
+                                          <pic:cNvPr id="24" name="Image1" descr=""/>
                                           <pic:cNvPicPr>
                                             <a:picLocks noChangeAspect="1" noChangeArrowheads="1"/>
                                           </pic:cNvPicPr>
@@ -2488,6 +2488,9 @@
                                   </a:graphic>
                                 </wp:inline>
                               </w:drawing>
+                            </w:r>
+                            <w:r>
+                              <w:rPr/>
                               <w:t xml:space="preserve">Figure </w:t>
                             </w:r>
                             <w:r>
@@ -2517,7 +2520,7 @@
                           </w:p>
                         </w:txbxContent>
                       </wps:txbx>
-                      <wps:bodyPr anchor="t" lIns="0" tIns="0" rIns="0" bIns="0">
+                      <wps:bodyPr lIns="0" rIns="0" tIns="0" bIns="0" anchor="t">
                         <a:noAutofit/>
                       </wps:bodyPr>
                     </wps:wsp>
@@ -2528,8 +2531,10 @@
           </mc:Choice>
           <mc:Fallback>
             <w:pict>
-              <v:rect style="position:absolute;rotation:-0;width:236.15pt;height:272.8pt;mso-wrap-distance-left:0pt;mso-wrap-distance-right:0pt;mso-wrap-distance-top:0pt;mso-wrap-distance-bottom:0pt;margin-top:2.4pt;mso-position-vertical-relative:text;margin-left:-7pt;mso-position-horizontal-relative:text">
-                <v:textbox inset="0in,0in,0in,0in">
+              <v:rect id="shape_0" ID="Frame6" path="m0,0l-2147483645,0l-2147483645,-2147483646l0,-2147483646xe" fillcolor="white" stroked="f" o:allowincell="f" style="position:absolute;margin-left:-7pt;margin-top:2.4pt;width:236.1pt;height:272.75pt;mso-wrap-style:square;v-text-anchor:top">
+                <v:fill o:detectmouseclick="t" type="solid" color2="black"/>
+                <v:stroke color="#3465a4" joinstyle="round" endcap="flat"/>
+                <v:textbox>
                   <w:txbxContent>
                     <w:p>
                       <w:pPr>
@@ -2543,7 +2548,7 @@
                           <wp:inline distT="0" distB="0" distL="0" distR="0">
                             <wp:extent cx="2999105" cy="3136900"/>
                             <wp:effectExtent l="0" t="0" r="0" b="0"/>
-                            <wp:docPr id="24" name="Image1" descr=""/>
+                            <wp:docPr id="25" name="Image1" descr=""/>
                             <wp:cNvGraphicFramePr>
                               <a:graphicFrameLocks xmlns:a="http://schemas.openxmlformats.org/drawingml/2006/main" noChangeAspect="1"/>
                             </wp:cNvGraphicFramePr>
@@ -2551,7 +2556,7 @@
                               <a:graphicData uri="http://schemas.openxmlformats.org/drawingml/2006/picture">
                                 <pic:pic xmlns:pic="http://schemas.openxmlformats.org/drawingml/2006/picture">
                                   <pic:nvPicPr>
-                                    <pic:cNvPr id="24" name="Image1" descr=""/>
+                                    <pic:cNvPr id="25" name="Image1" descr=""/>
                                     <pic:cNvPicPr>
                                       <a:picLocks noChangeAspect="1" noChangeArrowheads="1"/>
                                     </pic:cNvPicPr>
@@ -2576,6 +2581,9 @@
                             </a:graphic>
                           </wp:inline>
                         </w:drawing>
+                      </w:r>
+                      <w:r>
+                        <w:rPr/>
                         <w:t xml:space="preserve">Figure </w:t>
                       </w:r>
                       <w:r>
@@ -2610,8 +2618,6 @@
             </w:pict>
           </mc:Fallback>
         </mc:AlternateContent>
-      </w:r>
-      <w:r>
         <mc:AlternateContent>
           <mc:Choice Requires="wps">
             <w:drawing>
@@ -2626,21 +2632,32 @@
                 <wp:extent cx="2964180" cy="3427730"/>
                 <wp:effectExtent l="0" t="0" r="0" b="0"/>
                 <wp:wrapSquare wrapText="largest"/>
-                <wp:docPr id="25" name="Frame7"/>
+                <wp:docPr id="26" name="Frame7"/>
                 <a:graphic xmlns:a="http://schemas.openxmlformats.org/drawingml/2006/main">
                   <a:graphicData uri="http://schemas.microsoft.com/office/word/2010/wordprocessingShape">
                     <wps:wsp>
-                      <wps:cNvSpPr txBox="1"/>
+                      <wps:cNvSpPr/>
                       <wps:spPr>
                         <a:xfrm>
                           <a:off x="0" y="0"/>
-                          <a:ext cx="2964180" cy="3427730"/>
+                          <a:ext cx="2964240" cy="3427560"/>
                         </a:xfrm>
-                        <a:prstGeom prst="rect"/>
+                        <a:prstGeom prst="rect">
+                          <a:avLst/>
+                        </a:prstGeom>
                         <a:solidFill>
-                          <a:srgbClr val="FFFFFF"/>
+                          <a:srgbClr val="ffffff"/>
                         </a:solidFill>
+                        <a:ln w="0">
+                          <a:noFill/>
+                        </a:ln>
                       </wps:spPr>
+                      <wps:style>
+                        <a:lnRef idx="0"/>
+                        <a:fillRef idx="0"/>
+                        <a:effectRef idx="0"/>
+                        <a:fontRef idx="minor"/>
+                      </wps:style>
                       <wps:txbx>
                         <w:txbxContent>
                           <w:p>
@@ -2655,7 +2672,7 @@
                                 <wp:inline distT="0" distB="0" distL="0" distR="0">
                                   <wp:extent cx="2964180" cy="3100070"/>
                                   <wp:effectExtent l="0" t="0" r="0" b="0"/>
-                                  <wp:docPr id="26" name="Image2" descr=""/>
+                                  <wp:docPr id="28" name="Image2" descr=""/>
                                   <wp:cNvGraphicFramePr>
                                     <a:graphicFrameLocks xmlns:a="http://schemas.openxmlformats.org/drawingml/2006/main" noChangeAspect="1"/>
                                   </wp:cNvGraphicFramePr>
@@ -2663,7 +2680,7 @@
                                     <a:graphicData uri="http://schemas.openxmlformats.org/drawingml/2006/picture">
                                       <pic:pic xmlns:pic="http://schemas.openxmlformats.org/drawingml/2006/picture">
                                         <pic:nvPicPr>
-                                          <pic:cNvPr id="26" name="Image2" descr=""/>
+                                          <pic:cNvPr id="28" name="Image2" descr=""/>
                                           <pic:cNvPicPr>
                                             <a:picLocks noChangeAspect="1" noChangeArrowheads="1"/>
                                           </pic:cNvPicPr>
@@ -2688,6 +2705,9 @@
                                   </a:graphic>
                                 </wp:inline>
                               </w:drawing>
+                            </w:r>
+                            <w:r>
+                              <w:rPr/>
                               <w:t xml:space="preserve">Figure </w:t>
                             </w:r>
                             <w:r>
@@ -2717,7 +2737,7 @@
                           </w:p>
                         </w:txbxContent>
                       </wps:txbx>
-                      <wps:bodyPr anchor="t" lIns="0" tIns="0" rIns="0" bIns="0">
+                      <wps:bodyPr lIns="0" rIns="0" tIns="0" bIns="0" anchor="t">
                         <a:noAutofit/>
                       </wps:bodyPr>
                     </wps:wsp>
@@ -2728,8 +2748,10 @@
           </mc:Choice>
           <mc:Fallback>
             <w:pict>
-              <v:rect style="position:absolute;rotation:-0;width:233.4pt;height:269.9pt;mso-wrap-distance-left:0pt;mso-wrap-distance-right:0pt;mso-wrap-distance-top:0pt;mso-wrap-distance-bottom:0pt;margin-top:3.05pt;mso-position-vertical-relative:text;margin-left:280.4pt;mso-position-horizontal-relative:text">
-                <v:textbox inset="0in,0in,0in,0in">
+              <v:rect id="shape_0" ID="Frame7" path="m0,0l-2147483645,0l-2147483645,-2147483646l0,-2147483646xe" fillcolor="white" stroked="f" o:allowincell="f" style="position:absolute;margin-left:280.4pt;margin-top:3.05pt;width:233.35pt;height:269.85pt;mso-wrap-style:square;v-text-anchor:top">
+                <v:fill o:detectmouseclick="t" type="solid" color2="black"/>
+                <v:stroke color="#3465a4" joinstyle="round" endcap="flat"/>
+                <v:textbox>
                   <w:txbxContent>
                     <w:p>
                       <w:pPr>
@@ -2743,7 +2765,7 @@
                           <wp:inline distT="0" distB="0" distL="0" distR="0">
                             <wp:extent cx="2964180" cy="3100070"/>
                             <wp:effectExtent l="0" t="0" r="0" b="0"/>
-                            <wp:docPr id="27" name="Image2" descr=""/>
+                            <wp:docPr id="29" name="Image2" descr=""/>
                             <wp:cNvGraphicFramePr>
                               <a:graphicFrameLocks xmlns:a="http://schemas.openxmlformats.org/drawingml/2006/main" noChangeAspect="1"/>
                             </wp:cNvGraphicFramePr>
@@ -2751,7 +2773,7 @@
                               <a:graphicData uri="http://schemas.openxmlformats.org/drawingml/2006/picture">
                                 <pic:pic xmlns:pic="http://schemas.openxmlformats.org/drawingml/2006/picture">
                                   <pic:nvPicPr>
-                                    <pic:cNvPr id="27" name="Image2" descr=""/>
+                                    <pic:cNvPr id="29" name="Image2" descr=""/>
                                     <pic:cNvPicPr>
                                       <a:picLocks noChangeAspect="1" noChangeArrowheads="1"/>
                                     </pic:cNvPicPr>
@@ -2776,6 +2798,9 @@
                             </a:graphic>
                           </wp:inline>
                         </w:drawing>
+                      </w:r>
+                      <w:r>
+                        <w:rPr/>
                         <w:t xml:space="preserve">Figure </w:t>
                       </w:r>
                       <w:r>
@@ -2810,12 +2835,10 @@
             </w:pict>
           </mc:Fallback>
         </mc:AlternateContent>
-      </w:r>
-      <w:r>
         <mc:AlternateContent>
           <mc:Choice Requires="wps">
             <w:drawing>
-              <wp:anchor behindDoc="0" distT="0" distB="0" distL="0" distR="0" simplePos="0" locked="0" layoutInCell="0" allowOverlap="1" relativeHeight="28">
+              <wp:anchor behindDoc="0" distT="0" distB="0" distL="0" distR="0" simplePos="0" locked="0" layoutInCell="0" allowOverlap="1" relativeHeight="29">
                 <wp:simplePos x="0" y="0"/>
                 <wp:positionH relativeFrom="column">
                   <wp:posOffset>-88900</wp:posOffset>
@@ -2826,21 +2849,32 @@
                 <wp:extent cx="2999105" cy="3464560"/>
                 <wp:effectExtent l="0" t="0" r="0" b="0"/>
                 <wp:wrapSquare wrapText="largest"/>
-                <wp:docPr id="28" name="Frame8"/>
+                <wp:docPr id="30" name="Frame8"/>
                 <a:graphic xmlns:a="http://schemas.openxmlformats.org/drawingml/2006/main">
                   <a:graphicData uri="http://schemas.microsoft.com/office/word/2010/wordprocessingShape">
                     <wps:wsp>
-                      <wps:cNvSpPr txBox="1"/>
+                      <wps:cNvSpPr/>
                       <wps:spPr>
                         <a:xfrm>
                           <a:off x="0" y="0"/>
-                          <a:ext cx="2999105" cy="3464560"/>
+                          <a:ext cx="2999160" cy="3464640"/>
                         </a:xfrm>
-                        <a:prstGeom prst="rect"/>
+                        <a:prstGeom prst="rect">
+                          <a:avLst/>
+                        </a:prstGeom>
                         <a:solidFill>
-                          <a:srgbClr val="FFFFFF"/>
+                          <a:srgbClr val="ffffff"/>
                         </a:solidFill>
+                        <a:ln w="0">
+                          <a:noFill/>
+                        </a:ln>
                       </wps:spPr>
+                      <wps:style>
+                        <a:lnRef idx="0"/>
+                        <a:fillRef idx="0"/>
+                        <a:effectRef idx="0"/>
+                        <a:fontRef idx="minor"/>
+                      </wps:style>
                       <wps:txbx>
                         <w:txbxContent>
                           <w:p>
@@ -2855,7 +2889,7 @@
                                 <wp:inline distT="0" distB="0" distL="0" distR="0">
                                   <wp:extent cx="2999105" cy="3136900"/>
                                   <wp:effectExtent l="0" t="0" r="0" b="0"/>
-                                  <wp:docPr id="29" name="Image3" descr=""/>
+                                  <wp:docPr id="32" name="Image3" descr=""/>
                                   <wp:cNvGraphicFramePr>
                                     <a:graphicFrameLocks xmlns:a="http://schemas.openxmlformats.org/drawingml/2006/main" noChangeAspect="1"/>
                                   </wp:cNvGraphicFramePr>
@@ -2863,7 +2897,7 @@
                                     <a:graphicData uri="http://schemas.openxmlformats.org/drawingml/2006/picture">
                                       <pic:pic xmlns:pic="http://schemas.openxmlformats.org/drawingml/2006/picture">
                                         <pic:nvPicPr>
-                                          <pic:cNvPr id="29" name="Image3" descr=""/>
+                                          <pic:cNvPr id="32" name="Image3" descr=""/>
                                           <pic:cNvPicPr>
                                             <a:picLocks noChangeAspect="1" noChangeArrowheads="1"/>
                                           </pic:cNvPicPr>
@@ -2888,6 +2922,9 @@
                                   </a:graphic>
                                 </wp:inline>
                               </w:drawing>
+                            </w:r>
+                            <w:r>
+                              <w:rPr/>
                               <w:t xml:space="preserve">Figure </w:t>
                             </w:r>
                             <w:r>
@@ -2917,7 +2954,7 @@
                           </w:p>
                         </w:txbxContent>
                       </wps:txbx>
-                      <wps:bodyPr anchor="t" lIns="0" tIns="0" rIns="0" bIns="0">
+                      <wps:bodyPr lIns="0" rIns="0" tIns="0" bIns="0" anchor="t">
                         <a:noAutofit/>
                       </wps:bodyPr>
                     </wps:wsp>
@@ -2928,8 +2965,10 @@
           </mc:Choice>
           <mc:Fallback>
             <w:pict>
-              <v:rect style="position:absolute;rotation:-0;width:236.15pt;height:272.8pt;mso-wrap-distance-left:0pt;mso-wrap-distance-right:0pt;mso-wrap-distance-top:0pt;mso-wrap-distance-bottom:0pt;margin-top:280.7pt;mso-position-vertical-relative:text;margin-left:-7pt;mso-position-horizontal-relative:text">
-                <v:textbox inset="0in,0in,0in,0in">
+              <v:rect id="shape_0" ID="Frame8" path="m0,0l-2147483645,0l-2147483645,-2147483646l0,-2147483646xe" fillcolor="white" stroked="f" o:allowincell="f" style="position:absolute;margin-left:-7pt;margin-top:280.7pt;width:236.1pt;height:272.75pt;mso-wrap-style:square;v-text-anchor:top">
+                <v:fill o:detectmouseclick="t" type="solid" color2="black"/>
+                <v:stroke color="#3465a4" joinstyle="round" endcap="flat"/>
+                <v:textbox>
                   <w:txbxContent>
                     <w:p>
                       <w:pPr>
@@ -2943,7 +2982,7 @@
                           <wp:inline distT="0" distB="0" distL="0" distR="0">
                             <wp:extent cx="2999105" cy="3136900"/>
                             <wp:effectExtent l="0" t="0" r="0" b="0"/>
-                            <wp:docPr id="30" name="Image3" descr=""/>
+                            <wp:docPr id="33" name="Image3" descr=""/>
                             <wp:cNvGraphicFramePr>
                               <a:graphicFrameLocks xmlns:a="http://schemas.openxmlformats.org/drawingml/2006/main" noChangeAspect="1"/>
                             </wp:cNvGraphicFramePr>
@@ -2951,7 +2990,7 @@
                               <a:graphicData uri="http://schemas.openxmlformats.org/drawingml/2006/picture">
                                 <pic:pic xmlns:pic="http://schemas.openxmlformats.org/drawingml/2006/picture">
                                   <pic:nvPicPr>
-                                    <pic:cNvPr id="30" name="Image3" descr=""/>
+                                    <pic:cNvPr id="33" name="Image3" descr=""/>
                                     <pic:cNvPicPr>
                                       <a:picLocks noChangeAspect="1" noChangeArrowheads="1"/>
                                     </pic:cNvPicPr>
@@ -2976,6 +3015,9 @@
                             </a:graphic>
                           </wp:inline>
                         </w:drawing>
+                      </w:r>
+                      <w:r>
+                        <w:rPr/>
                         <w:t xml:space="preserve">Figure </w:t>
                       </w:r>
                       <w:r>
@@ -3015,6 +3057,27 @@
     <w:p>
       <w:pPr>
         <w:pStyle w:val="Heading1"/>
+        <w:widowControl/>
+        <w:numPr>
+          <w:ilvl w:val="0"/>
+          <w:numId w:val="0"/>
+        </w:numPr>
+        <w:suppressAutoHyphens w:val="true"/>
+        <w:jc w:val="left"/>
+        <w:rPr>
+          <w:rFonts w:ascii="Arimo" w:hAnsi="Arimo" w:eastAsia="Arimo" w:cs="Arimo"/>
+        </w:rPr>
+      </w:pPr>
+      <w:r>
+        <w:rPr/>
+      </w:r>
+      <w:r>
+        <w:br w:type="page"/>
+      </w:r>
+    </w:p>
+    <w:p>
+      <w:pPr>
+        <w:pStyle w:val="Heading1"/>
         <w:numPr>
           <w:ilvl w:val="0"/>
           <w:numId w:val="2"/>
@@ -3064,7 +3127,7 @@
           <wp:inline distT="0" distB="0" distL="0" distR="0">
             <wp:extent cx="4324350" cy="3883660"/>
             <wp:effectExtent l="0" t="0" r="0" b="0"/>
-            <wp:docPr id="31" name="image7.png" descr="Slika, ki vsebuje besede besedilo, posnetek zaslona, barvitost, kvadrat&#10;&#10;Opis je samodejno ustvarjen"/>
+            <wp:docPr id="34" name="image7.png" descr="Slika, ki vsebuje besede besedilo, posnetek zaslona, barvitost, kvadrat&#10;&#10;Opis je samodejno ustvarjen"/>
             <wp:cNvGraphicFramePr>
               <a:graphicFrameLocks xmlns:a="http://schemas.openxmlformats.org/drawingml/2006/main" noChangeAspect="1"/>
             </wp:cNvGraphicFramePr>
@@ -3072,7 +3135,7 @@
               <a:graphicData uri="http://schemas.openxmlformats.org/drawingml/2006/picture">
                 <pic:pic xmlns:pic="http://schemas.openxmlformats.org/drawingml/2006/picture">
                   <pic:nvPicPr>
-                    <pic:cNvPr id="31" name="image7.png" descr="Slika, ki vsebuje besede besedilo, posnetek zaslona, barvitost, kvadrat&#10;&#10;Opis je samodejno ustvarjen"/>
+                    <pic:cNvPr id="34" name="image7.png" descr="Slika, ki vsebuje besede besedilo, posnetek zaslona, barvitost, kvadrat&#10;&#10;Opis je samodejno ustvarjen"/>
                     <pic:cNvPicPr>
                       <a:picLocks noChangeAspect="1" noChangeArrowheads="1"/>
                     </pic:cNvPicPr>
@@ -3347,14 +3410,7 @@
           <w:rFonts w:eastAsia="Arimo" w:cs="Arimo" w:ascii="Arimo" w:hAnsi="Arimo"/>
           <w:color w:val="000000"/>
         </w:rPr>
-        <w:t xml:space="preserve">Greatly increase the size of the training set, </w:t>
-      </w:r>
-      <w:r>
-        <w:rPr>
-          <w:rFonts w:eastAsia="Arimo" w:cs="Arimo" w:ascii="Arimo" w:hAnsi="Arimo"/>
-          <w:color w:val="000000"/>
-        </w:rPr>
-        <w:t>especially for the operators.</w:t>
+        <w:t>Greatly increase the size of the training set, especially for the operators.</w:t>
       </w:r>
     </w:p>
     <w:p>
@@ -3526,9 +3582,304 @@
         </w:rPr>
         <w:t xml:space="preserve"> audio samples during multiple times of the day.</w:t>
       </w:r>
+      <w:r>
+        <w:br w:type="page"/>
+      </w:r>
+    </w:p>
+    <w:p>
+      <w:pPr>
+        <w:pStyle w:val="Heading1"/>
+        <w:rPr/>
+      </w:pPr>
+      <w:r>
+        <w:rPr/>
+        <w:t>Sources</w:t>
+      </w:r>
+    </w:p>
+    <w:p>
+      <w:pPr>
+        <w:pStyle w:val="TextBody"/>
+        <w:rPr/>
+      </w:pPr>
+      <w:r>
+        <w:rPr>
+          <w:rFonts w:ascii="Times New Roman" w:hAnsi="Times New Roman"/>
+          <w:i/>
+          <w:sz w:val="24"/>
+        </w:rPr>
+        <w:t xml:space="preserve">Zapata, J. R. (2020, September 4). Free Spoken Digit Dataset (FSDD). Kaggle. </w:t>
+      </w:r>
+      <w:hyperlink r:id="rId17">
+        <w:r>
+          <w:rPr>
+            <w:rStyle w:val="InternetLink"/>
+            <w:rFonts w:ascii="Times New Roman" w:hAnsi="Times New Roman"/>
+            <w:i/>
+            <w:sz w:val="24"/>
+          </w:rPr>
+          <w:t>https://www.kaggle.com/datasets/joserzapata/free-spoken-digit-dataset-fsdd</w:t>
+        </w:r>
+      </w:hyperlink>
+    </w:p>
+    <w:p>
+      <w:pPr>
+        <w:pStyle w:val="TextBody"/>
+        <w:spacing w:lineRule="auto" w:line="480" w:before="0" w:after="0"/>
+        <w:ind w:left="720" w:right="0" w:hanging="720"/>
+        <w:rPr>
+          <w:rFonts w:ascii="Times New Roman" w:hAnsi="Times New Roman"/>
+          <w:sz w:val="24"/>
+        </w:rPr>
+      </w:pPr>
+      <w:r>
+        <w:rPr>
+          <w:rFonts w:ascii="Times New Roman" w:hAnsi="Times New Roman"/>
+          <w:i/>
+          <w:sz w:val="24"/>
+        </w:rPr>
+        <w:t>PyTorch</w:t>
+      </w:r>
+      <w:r>
+        <w:rPr>
+          <w:rFonts w:ascii="Times New Roman" w:hAnsi="Times New Roman"/>
+          <w:sz w:val="24"/>
+        </w:rPr>
+        <w:t xml:space="preserve">. (n.d.). PyTorch. </w:t>
+      </w:r>
+      <w:hyperlink r:id="rId18">
+        <w:r>
+          <w:rPr>
+            <w:rStyle w:val="InternetLink"/>
+            <w:rFonts w:ascii="Times New Roman" w:hAnsi="Times New Roman"/>
+            <w:sz w:val="24"/>
+          </w:rPr>
+          <w:t>https://pytorch.org</w:t>
+        </w:r>
+      </w:hyperlink>
+    </w:p>
+    <w:p>
+      <w:pPr>
+        <w:pStyle w:val="TextBody"/>
+        <w:spacing w:lineRule="auto" w:line="480" w:before="0" w:after="0"/>
+        <w:ind w:left="720" w:right="0" w:hanging="720"/>
+        <w:rPr>
+          <w:rFonts w:ascii="Times New Roman" w:hAnsi="Times New Roman"/>
+          <w:sz w:val="24"/>
+        </w:rPr>
+      </w:pPr>
+      <w:r>
+        <w:rPr>
+          <w:rFonts w:ascii="Times New Roman" w:hAnsi="Times New Roman"/>
+          <w:i/>
+          <w:sz w:val="24"/>
+        </w:rPr>
+        <w:t>Librosa</w:t>
+      </w:r>
+      <w:r>
+        <w:rPr>
+          <w:rFonts w:ascii="Times New Roman" w:hAnsi="Times New Roman"/>
+          <w:sz w:val="24"/>
+        </w:rPr>
+        <w:t xml:space="preserve">. (n.d.). </w:t>
+      </w:r>
+      <w:hyperlink r:id="rId19">
+        <w:r>
+          <w:rPr>
+            <w:rStyle w:val="InternetLink"/>
+            <w:rFonts w:ascii="Times New Roman" w:hAnsi="Times New Roman"/>
+            <w:sz w:val="24"/>
+          </w:rPr>
+          <w:t>https://librosa.org</w:t>
+        </w:r>
+      </w:hyperlink>
+    </w:p>
+    <w:p>
+      <w:pPr>
+        <w:pStyle w:val="TextBody"/>
+        <w:spacing w:lineRule="auto" w:line="480" w:before="0" w:after="0"/>
+        <w:ind w:left="720" w:right="0" w:hanging="720"/>
+        <w:rPr>
+          <w:rFonts w:ascii="Times New Roman" w:hAnsi="Times New Roman"/>
+          <w:sz w:val="24"/>
+        </w:rPr>
+      </w:pPr>
+      <w:r>
+        <w:rPr>
+          <w:rFonts w:ascii="Times New Roman" w:hAnsi="Times New Roman"/>
+          <w:i/>
+          <w:sz w:val="24"/>
+        </w:rPr>
+        <w:t>SciPy</w:t>
+      </w:r>
+      <w:r>
+        <w:rPr>
+          <w:rFonts w:ascii="Times New Roman" w:hAnsi="Times New Roman"/>
+          <w:sz w:val="24"/>
+        </w:rPr>
+        <w:t xml:space="preserve">. (n.d.). </w:t>
+      </w:r>
+      <w:hyperlink r:id="rId20">
+        <w:r>
+          <w:rPr>
+            <w:rStyle w:val="InternetLink"/>
+            <w:rFonts w:ascii="Times New Roman" w:hAnsi="Times New Roman"/>
+            <w:sz w:val="24"/>
+          </w:rPr>
+          <w:t>https://scipy.org</w:t>
+        </w:r>
+      </w:hyperlink>
+    </w:p>
+    <w:p>
+      <w:pPr>
+        <w:pStyle w:val="TextBody"/>
+        <w:spacing w:lineRule="auto" w:line="480" w:before="0" w:after="0"/>
+        <w:ind w:left="720" w:right="0" w:hanging="720"/>
+        <w:rPr>
+          <w:rFonts w:ascii="Times New Roman" w:hAnsi="Times New Roman"/>
+          <w:sz w:val="24"/>
+        </w:rPr>
+      </w:pPr>
+      <w:r>
+        <w:rPr>
+          <w:rFonts w:ascii="Times New Roman" w:hAnsi="Times New Roman"/>
+          <w:i/>
+          <w:sz w:val="24"/>
+        </w:rPr>
+        <w:t>NumPy</w:t>
+      </w:r>
+      <w:r>
+        <w:rPr>
+          <w:rFonts w:ascii="Times New Roman" w:hAnsi="Times New Roman"/>
+          <w:sz w:val="24"/>
+        </w:rPr>
+        <w:t xml:space="preserve">. (n.d.). </w:t>
+      </w:r>
+      <w:hyperlink r:id="rId21">
+        <w:r>
+          <w:rPr>
+            <w:rStyle w:val="InternetLink"/>
+            <w:rFonts w:ascii="Times New Roman" w:hAnsi="Times New Roman"/>
+            <w:sz w:val="24"/>
+          </w:rPr>
+          <w:t>https://numpy.org</w:t>
+        </w:r>
+      </w:hyperlink>
+    </w:p>
+    <w:p>
+      <w:pPr>
+        <w:pStyle w:val="TextBody"/>
+        <w:spacing w:lineRule="auto" w:line="480" w:before="0" w:after="0"/>
+        <w:ind w:left="720" w:right="0" w:hanging="720"/>
+        <w:rPr>
+          <w:rFonts w:ascii="Times New Roman" w:hAnsi="Times New Roman"/>
+          <w:sz w:val="24"/>
+        </w:rPr>
+      </w:pPr>
+      <w:r>
+        <w:rPr>
+          <w:rFonts w:ascii="Times New Roman" w:hAnsi="Times New Roman"/>
+          <w:i/>
+          <w:sz w:val="24"/>
+        </w:rPr>
+        <w:t>Flask.</w:t>
+      </w:r>
+      <w:r>
+        <w:rPr>
+          <w:rFonts w:ascii="Times New Roman" w:hAnsi="Times New Roman"/>
+          <w:sz w:val="24"/>
+        </w:rPr>
+        <w:t xml:space="preserve"> (n.d.). </w:t>
+      </w:r>
+      <w:hyperlink r:id="rId22">
+        <w:r>
+          <w:rPr>
+            <w:rStyle w:val="InternetLink"/>
+            <w:rFonts w:ascii="Times New Roman" w:hAnsi="Times New Roman"/>
+            <w:sz w:val="24"/>
+          </w:rPr>
+          <w:t>https://flask.palletsprojects.com/en/3.0.x</w:t>
+        </w:r>
+      </w:hyperlink>
+    </w:p>
+    <w:p>
+      <w:pPr>
+        <w:pStyle w:val="TextBody"/>
+        <w:rPr>
+          <w:rFonts w:ascii="Times New Roman" w:hAnsi="Times New Roman"/>
+          <w:sz w:val="24"/>
+        </w:rPr>
+      </w:pPr>
+      <w:r>
+        <w:rPr>
+          <w:rFonts w:ascii="Times New Roman" w:hAnsi="Times New Roman"/>
+          <w:i/>
+          <w:sz w:val="24"/>
+        </w:rPr>
+        <w:t>Flutter</w:t>
+      </w:r>
+      <w:r>
+        <w:rPr>
+          <w:rFonts w:ascii="Times New Roman" w:hAnsi="Times New Roman"/>
+          <w:sz w:val="24"/>
+        </w:rPr>
+        <w:t xml:space="preserve">. (n.d.). </w:t>
+      </w:r>
+      <w:hyperlink r:id="rId23">
+        <w:r>
+          <w:rPr>
+            <w:rStyle w:val="InternetLink"/>
+            <w:rFonts w:ascii="Times New Roman" w:hAnsi="Times New Roman"/>
+            <w:sz w:val="24"/>
+          </w:rPr>
+          <w:t>https://flutter.dev</w:t>
+        </w:r>
+      </w:hyperlink>
+    </w:p>
+    <w:p>
+      <w:pPr>
+        <w:pStyle w:val="TextBody"/>
+        <w:spacing w:lineRule="auto" w:line="480" w:before="0" w:after="0"/>
+        <w:ind w:left="720" w:right="0" w:hanging="720"/>
+        <w:rPr>
+          <w:i/>
+        </w:rPr>
+      </w:pPr>
+      <w:r>
+        <w:rPr>
+          <w:rFonts w:ascii="Times New Roman" w:hAnsi="Times New Roman"/>
+          <w:sz w:val="24"/>
+        </w:rPr>
+      </w:r>
+    </w:p>
+    <w:p>
+      <w:pPr>
+        <w:pStyle w:val="TextBody"/>
+        <w:spacing w:lineRule="auto" w:line="480" w:before="0" w:after="0"/>
+        <w:ind w:left="720" w:right="0" w:hanging="720"/>
+        <w:rPr>
+          <w:rFonts w:ascii="Times New Roman" w:hAnsi="Times New Roman"/>
+          <w:sz w:val="24"/>
+        </w:rPr>
+      </w:pPr>
+      <w:r>
+        <w:rPr>
+          <w:rFonts w:ascii="Times New Roman" w:hAnsi="Times New Roman"/>
+          <w:sz w:val="24"/>
+        </w:rPr>
+      </w:r>
+    </w:p>
+    <w:p>
+      <w:pPr>
+        <w:pStyle w:val="TextBody"/>
+        <w:spacing w:before="0" w:after="140"/>
+        <w:rPr/>
+      </w:pPr>
+      <w:r>
+        <w:rPr/>
+      </w:r>
     </w:p>
     <w:sectPr>
-      <w:footerReference w:type="default" r:id="rId16"/>
+      <w:footerReference w:type="default" r:id="rId24"/>
       <w:type w:val="nextPage"/>
       <w:pgSz w:w="11906" w:h="16838"/>
       <w:pgMar w:left="1134" w:right="1134" w:gutter="0" w:header="0" w:top="1134" w:footer="0" w:bottom="1134"/>
@@ -3549,7 +3900,7 @@
         <w:docPartGallery w:val="Page Numbers (Bottom of Page)"/>
         <w:docPartUnique w:val="true"/>
       </w:docPartObj>
-      <w:id w:val="1557179866"/>
+      <w:id w:val="1718693805"/>
     </w:sdtPr>
     <w:sdtContent>
       <w:p>
@@ -3590,7 +3941,7 @@
             <w:b/>
             <w:bCs/>
           </w:rPr>
-          <w:t>10</w:t>
+          <w:t>12</w:t>
         </w:r>
         <w:r>
           <w:rPr>
@@ -4871,6 +5222,13 @@
       <w:u w:val="single"/>
     </w:rPr>
   </w:style>
+  <w:style w:type="character" w:styleId="Bullets">
+    <w:name w:val="Bullets"/>
+    <w:qFormat/>
+    <w:rPr>
+      <w:rFonts w:ascii="OpenSymbol" w:hAnsi="OpenSymbol" w:eastAsia="OpenSymbol" w:cs="OpenSymbol"/>
+    </w:rPr>
+  </w:style>
   <w:style w:type="paragraph" w:styleId="Heading">
     <w:name w:val="Heading"/>
     <w:basedOn w:val="Normal"/>

</xml_diff>